<commit_message>
lab1 changes. Lab2 started
</commit_message>
<xml_diff>
--- a/ІТ_04_Коновальчук_А_Лаб_1.docx
+++ b/ІТ_04_Коновальчук_А_Лаб_1.docx
@@ -1072,16 +1072,8 @@
         </w:rPr>
         <w:t>Київ 2023</w:t>
       </w:r>
-    </w:p>
-    <w:p>
-      <w:pPr>
-        <w:rPr>
-          <w:rFonts w:hint="default" w:ascii="Times New Roman" w:hAnsi="Times New Roman" w:cs="Times New Roman"/>
-          <w:sz w:val="28"/>
-          <w:szCs w:val="28"/>
-          <w:lang w:val="uk-UA"/>
-        </w:rPr>
-      </w:pPr>
+      <w:bookmarkStart w:id="0" w:name="_GoBack"/>
+      <w:bookmarkEnd w:id="0"/>
       <w:r>
         <w:rPr>
           <w:rFonts w:hint="default" w:ascii="Times New Roman" w:hAnsi="Times New Roman" w:cs="Times New Roman"/>
@@ -3397,8 +3389,6 @@
         </w:rPr>
         <w:t>Так як об’єкт у них один, і він обробляється одночасно двома потоками з неоднаковою швидкістю, то результат викривлюється, попри однакову кількість ітерацій. Використовуючи синхронізацію ми виправляємо цей дефект.</w:t>
       </w:r>
-      <w:bookmarkStart w:id="0" w:name="_GoBack"/>
-      <w:bookmarkEnd w:id="0"/>
     </w:p>
     <w:p>
       <w:pPr>
@@ -3749,7 +3739,7 @@
     <w:lsdException w:unhideWhenUsed="0" w:uiPriority="0" w:semiHidden="0" w:name="Body Text Indent 2"/>
     <w:lsdException w:unhideWhenUsed="0" w:uiPriority="0" w:semiHidden="0" w:name="Body Text Indent 3"/>
     <w:lsdException w:unhideWhenUsed="0" w:uiPriority="0" w:semiHidden="0" w:name="Block Text"/>
-    <w:lsdException w:unhideWhenUsed="0" w:uiPriority="0" w:semiHidden="0" w:name="Hyperlink"/>
+    <w:lsdException w:qFormat="1" w:unhideWhenUsed="0" w:uiPriority="0" w:semiHidden="0" w:name="Hyperlink"/>
     <w:lsdException w:unhideWhenUsed="0" w:uiPriority="0" w:semiHidden="0" w:name="FollowedHyperlink"/>
     <w:lsdException w:qFormat="1" w:unhideWhenUsed="0" w:uiPriority="0" w:semiHidden="0" w:name="Strong"/>
     <w:lsdException w:qFormat="1" w:unhideWhenUsed="0" w:uiPriority="0" w:semiHidden="0" w:name="Emphasis"/>
@@ -3767,7 +3757,7 @@
     <w:lsdException w:unhideWhenUsed="0" w:uiPriority="0" w:semiHidden="0" w:name="HTML Sample"/>
     <w:lsdException w:unhideWhenUsed="0" w:uiPriority="0" w:semiHidden="0" w:name="HTML Typewriter"/>
     <w:lsdException w:unhideWhenUsed="0" w:uiPriority="0" w:semiHidden="0" w:name="HTML Variable"/>
-    <w:lsdException w:unhideWhenUsed="0" w:uiPriority="0" w:name="Normal Table"/>
+    <w:lsdException w:qFormat="1" w:unhideWhenUsed="0" w:uiPriority="0" w:name="Normal Table"/>
     <w:lsdException w:unhideWhenUsed="0" w:uiPriority="0" w:semiHidden="0" w:name="annotation subject"/>
     <w:lsdException w:unhideWhenUsed="0" w:uiPriority="0" w:semiHidden="0" w:name="Table Simple 1"/>
     <w:lsdException w:unhideWhenUsed="0" w:uiPriority="0" w:semiHidden="0" w:name="Table Simple 2"/>
@@ -3931,6 +3921,7 @@
   <w:style w:type="table" w:default="1" w:styleId="3">
     <w:name w:val="Normal Table"/>
     <w:semiHidden/>
+    <w:qFormat/>
     <w:uiPriority w:val="0"/>
     <w:tblPr>
       <w:tblCellMar>
@@ -3944,6 +3935,7 @@
   <w:style w:type="character" w:styleId="4">
     <w:name w:val="Hyperlink"/>
     <w:basedOn w:val="2"/>
+    <w:qFormat/>
     <w:uiPriority w:val="0"/>
     <w:rPr>
       <w:color w:val="0000FF"/>

</xml_diff>